<commit_message>
running SQL Server in a container
</commit_message>
<xml_diff>
--- a/CommanderGQL/GraphQL Api.docx
+++ b/CommanderGQL/GraphQL Api.docx
@@ -3,21 +3,8 @@
 <w:document xmlns:wpc="http://schemas.microsoft.com/office/word/2010/wordprocessingCanvas" xmlns:cx="http://schemas.microsoft.com/office/drawing/2014/chartex" xmlns:cx1="http://schemas.microsoft.com/office/drawing/2015/9/8/chartex" xmlns:cx2="http://schemas.microsoft.com/office/drawing/2015/10/21/chartex" xmlns:cx3="http://schemas.microsoft.com/office/drawing/2016/5/9/chartex" xmlns:cx4="http://schemas.microsoft.com/office/drawing/2016/5/10/chartex" xmlns:cx5="http://schemas.microsoft.com/office/drawing/2016/5/11/chartex" xmlns:cx6="http://schemas.microsoft.com/office/drawing/2016/5/12/chartex" xmlns:cx7="http://schemas.microsoft.com/office/drawing/2016/5/13/chartex" xmlns:cx8="http://schemas.microsoft.com/office/drawing/2016/5/14/chartex" xmlns:mc="http://schemas.openxmlformats.org/markup-compatibility/2006" xmlns:aink="http://schemas.microsoft.com/office/drawing/2016/ink" xmlns:am3d="http://schemas.microsoft.com/office/drawing/2017/model3d" xmlns:o="urn:schemas-microsoft-com:office:office" xmlns:oel="http://schemas.microsoft.com/office/2019/extlst" xmlns:r="http://schemas.openxmlformats.org/officeDocument/2006/relationships" xmlns:m="http://schemas.openxmlformats.org/officeDocument/2006/math" xmlns:v="urn:schemas-microsoft-com:vml" xmlns:wp14="http://schemas.microsoft.com/office/word/2010/wordprocessingDrawing" xmlns:wp="http://schemas.openxmlformats.org/drawingml/2006/wordprocessingDrawing" xmlns:w10="urn:schemas-microsoft-com:office:word" xmlns:w="http://schemas.openxmlformats.org/wordprocessingml/2006/main" xmlns:w14="http://schemas.microsoft.com/office/word/2010/wordml" xmlns:w15="http://schemas.microsoft.com/office/word/2012/wordml" xmlns:w16cex="http://schemas.microsoft.com/office/word/2018/wordml/cex" xmlns:w16cid="http://schemas.microsoft.com/office/word/2016/wordml/cid" xmlns:w16="http://schemas.microsoft.com/office/word/2018/wordml" xmlns:w16sdtdh="http://schemas.microsoft.com/office/word/2020/wordml/sdtdatahash" xmlns:w16se="http://schemas.microsoft.com/office/word/2015/wordml/symex" xmlns:wpg="http://schemas.microsoft.com/office/word/2010/wordprocessingGroup" xmlns:wpi="http://schemas.microsoft.com/office/word/2010/wordprocessingInk" xmlns:wne="http://schemas.microsoft.com/office/word/2006/wordml" xmlns:wps="http://schemas.microsoft.com/office/word/2010/wordprocessingShape" mc:Ignorable="w14 w15 w16se w16cid w16 w16cex w16sdtdh wp14">
   <w:body>
     <w:p>
-      <w:proofErr w:type="spellStart"/>
-      <w:r>
-        <w:t>GraphQL</w:t>
-      </w:r>
-      <w:proofErr w:type="spellEnd"/>
-      <w:r>
-        <w:t xml:space="preserve"> </w:t>
-      </w:r>
-      <w:proofErr w:type="spellStart"/>
-      <w:r>
-        <w:t>Api</w:t>
-      </w:r>
-      <w:proofErr w:type="spellEnd"/>
-      <w:r>
-        <w:t xml:space="preserve"> .NET 5 Hot Chocolate</w:t>
+      <w:r>
+        <w:t>GraphQL Api .NET 5 Hot Chocolate</w:t>
       </w:r>
     </w:p>
     <w:p>
@@ -106,15 +93,7 @@
       </w:pPr>
       <w:r>
         <w:lastRenderedPageBreak/>
-        <w:t xml:space="preserve">Creating a project using command line for a different version of </w:t>
-      </w:r>
-      <w:proofErr w:type="spellStart"/>
-      <w:r>
-        <w:t>DotNet</w:t>
-      </w:r>
-      <w:proofErr w:type="spellEnd"/>
-      <w:r>
-        <w:t xml:space="preserve"> than the latest on machine</w:t>
+        <w:t>Creating a project using command line for a different version of DotNet than the latest on machine</w:t>
       </w:r>
     </w:p>
     <w:p>
@@ -157,13 +136,8 @@
       </w:r>
     </w:p>
     <w:p>
-      <w:proofErr w:type="gramStart"/>
-      <w:r>
-        <w:t>Firstly</w:t>
-      </w:r>
-      <w:proofErr w:type="gramEnd"/>
-      <w:r>
-        <w:t xml:space="preserve"> I only get .NET 6 installed, which can’t be the case because I have all different types of projects on this machine</w:t>
+      <w:r>
+        <w:t>Firstly I only get .NET 6 installed, which can’t be the case because I have all different types of projects on this machine</w:t>
       </w:r>
       <w:r>
         <w:t>.</w:t>
@@ -171,15 +145,304 @@
     </w:p>
     <w:p>
       <w:r>
-        <w:t xml:space="preserve">In </w:t>
-      </w:r>
-      <w:proofErr w:type="spellStart"/>
-      <w:r>
-        <w:t>anycase</w:t>
-      </w:r>
-      <w:proofErr w:type="spellEnd"/>
-      <w:r>
-        <w:t xml:space="preserve"> .NET 5 is not LTS, so try and do it in .NET 6.</w:t>
+        <w:t>In anycase .NET 5 is not LTS, so try and do it in .NET 6</w:t>
+      </w:r>
+      <w:r>
+        <w:t>, although this might make it more difficult down the line.</w:t>
+      </w:r>
+    </w:p>
+    <w:p>
+      <w:pPr>
+        <w:pStyle w:val="Heading1"/>
+      </w:pPr>
+      <w:r>
+        <w:lastRenderedPageBreak/>
+        <w:t>Installing the packages</w:t>
+      </w:r>
+    </w:p>
+    <w:p>
+      <w:r>
+        <w:t>dotnet add package HotChocolate.AspNetCore</w:t>
+      </w:r>
+    </w:p>
+    <w:p>
+      <w:r>
+        <w:t>dotnet add package HotChocolate.Data.Entityframework</w:t>
+      </w:r>
+    </w:p>
+    <w:p>
+      <w:r>
+        <w:t>dotnet add package Microsoft.EntityframeworkCore.Design</w:t>
+      </w:r>
+    </w:p>
+    <w:p>
+      <w:r>
+        <w:t>dotnet add package Microsoft.EntityframeworkCore.</w:t>
+      </w:r>
+      <w:r>
+        <w:t>SqlServer</w:t>
+      </w:r>
+    </w:p>
+    <w:p>
+      <w:r>
+        <w:t>dotnet add package GraphQL.Server.Ui.Voyager</w:t>
+      </w:r>
+    </w:p>
+    <w:p>
+      <w:r>
+        <w:drawing>
+          <wp:inline distT="0" distB="0" distL="0" distR="0" wp14:anchorId="294989FB" wp14:editId="3B7252CC">
+            <wp:extent cx="5731510" cy="1527175"/>
+            <wp:effectExtent l="0" t="0" r="2540" b="0"/>
+            <wp:docPr id="5" name="Picture 5" descr="Text&#10;&#10;Description automatically generated"/>
+            <wp:cNvGraphicFramePr>
+              <a:graphicFrameLocks xmlns:a="http://schemas.openxmlformats.org/drawingml/2006/main" noChangeAspect="1"/>
+            </wp:cNvGraphicFramePr>
+            <a:graphic xmlns:a="http://schemas.openxmlformats.org/drawingml/2006/main">
+              <a:graphicData uri="http://schemas.openxmlformats.org/drawingml/2006/picture">
+                <pic:pic xmlns:pic="http://schemas.openxmlformats.org/drawingml/2006/picture">
+                  <pic:nvPicPr>
+                    <pic:cNvPr id="5" name="Picture 5" descr="Text&#10;&#10;Description automatically generated"/>
+                    <pic:cNvPicPr/>
+                  </pic:nvPicPr>
+                  <pic:blipFill>
+                    <a:blip r:embed="rId7"/>
+                    <a:stretch>
+                      <a:fillRect/>
+                    </a:stretch>
+                  </pic:blipFill>
+                  <pic:spPr>
+                    <a:xfrm>
+                      <a:off x="0" y="0"/>
+                      <a:ext cx="5731510" cy="1527175"/>
+                    </a:xfrm>
+                    <a:prstGeom prst="rect">
+                      <a:avLst/>
+                    </a:prstGeom>
+                  </pic:spPr>
+                </pic:pic>
+              </a:graphicData>
+            </a:graphic>
+          </wp:inline>
+        </w:drawing>
+      </w:r>
+    </w:p>
+    <w:p>
+      <w:pPr>
+        <w:pStyle w:val="Heading1"/>
+      </w:pPr>
+      <w:r>
+        <w:t>2. Setting up SQL Server in Docker</w:t>
+      </w:r>
+    </w:p>
+    <w:p/>
+    <w:p>
+      <w:r>
+        <w:t>Going to use docker compose to set up an instance of SQL Server in Docker.</w:t>
+      </w:r>
+    </w:p>
+    <w:p>
+      <w:r>
+        <w:t xml:space="preserve">Create a docker-compose.yaml file in the project root folder. This file will tell </w:t>
+      </w:r>
+      <w:r>
+        <w:t>the machine how many containers to run and what services need to be setup.</w:t>
+      </w:r>
+    </w:p>
+    <w:p>
+      <w:r>
+        <w:drawing>
+          <wp:inline distT="0" distB="0" distL="0" distR="0" wp14:anchorId="73E69FA5" wp14:editId="3A37301E">
+            <wp:extent cx="5731510" cy="2214245"/>
+            <wp:effectExtent l="0" t="0" r="2540" b="0"/>
+            <wp:docPr id="6" name="Picture 6" descr="Text&#10;&#10;Description automatically generated"/>
+            <wp:cNvGraphicFramePr>
+              <a:graphicFrameLocks xmlns:a="http://schemas.openxmlformats.org/drawingml/2006/main" noChangeAspect="1"/>
+            </wp:cNvGraphicFramePr>
+            <a:graphic xmlns:a="http://schemas.openxmlformats.org/drawingml/2006/main">
+              <a:graphicData uri="http://schemas.openxmlformats.org/drawingml/2006/picture">
+                <pic:pic xmlns:pic="http://schemas.openxmlformats.org/drawingml/2006/picture">
+                  <pic:nvPicPr>
+                    <pic:cNvPr id="6" name="Picture 6" descr="Text&#10;&#10;Description automatically generated"/>
+                    <pic:cNvPicPr/>
+                  </pic:nvPicPr>
+                  <pic:blipFill>
+                    <a:blip r:embed="rId8"/>
+                    <a:stretch>
+                      <a:fillRect/>
+                    </a:stretch>
+                  </pic:blipFill>
+                  <pic:spPr>
+                    <a:xfrm>
+                      <a:off x="0" y="0"/>
+                      <a:ext cx="5731510" cy="2214245"/>
+                    </a:xfrm>
+                    <a:prstGeom prst="rect">
+                      <a:avLst/>
+                    </a:prstGeom>
+                  </pic:spPr>
+                </pic:pic>
+              </a:graphicData>
+            </a:graphic>
+          </wp:inline>
+        </w:drawing>
+      </w:r>
+    </w:p>
+    <w:p>
+      <w:r>
+        <w:t>Port needs to be exposed so that we can access the instance running in the container.</w:t>
+      </w:r>
+    </w:p>
+    <w:p>
+      <w:r>
+        <w:t xml:space="preserve">Then to spin up </w:t>
+      </w:r>
+    </w:p>
+    <w:p>
+      <w:r>
+        <w:t>docker-compose up -d</w:t>
+      </w:r>
+    </w:p>
+    <w:p>
+      <w:r>
+        <w:t>Can see that it is there</w:t>
+      </w:r>
+    </w:p>
+    <w:p>
+      <w:r>
+        <w:drawing>
+          <wp:inline distT="0" distB="0" distL="0" distR="0" wp14:anchorId="7FF3D7C2" wp14:editId="033A9C01">
+            <wp:extent cx="3458210" cy="416089"/>
+            <wp:effectExtent l="0" t="0" r="0" b="3175"/>
+            <wp:docPr id="7" name="Picture 7"/>
+            <wp:cNvGraphicFramePr>
+              <a:graphicFrameLocks xmlns:a="http://schemas.openxmlformats.org/drawingml/2006/main" noChangeAspect="1"/>
+            </wp:cNvGraphicFramePr>
+            <a:graphic xmlns:a="http://schemas.openxmlformats.org/drawingml/2006/main">
+              <a:graphicData uri="http://schemas.openxmlformats.org/drawingml/2006/picture">
+                <pic:pic xmlns:pic="http://schemas.openxmlformats.org/drawingml/2006/picture">
+                  <pic:nvPicPr>
+                    <pic:cNvPr id="1" name=""/>
+                    <pic:cNvPicPr/>
+                  </pic:nvPicPr>
+                  <pic:blipFill>
+                    <a:blip r:embed="rId9"/>
+                    <a:stretch>
+                      <a:fillRect/>
+                    </a:stretch>
+                  </pic:blipFill>
+                  <pic:spPr>
+                    <a:xfrm>
+                      <a:off x="0" y="0"/>
+                      <a:ext cx="3596306" cy="432705"/>
+                    </a:xfrm>
+                    <a:prstGeom prst="rect">
+                      <a:avLst/>
+                    </a:prstGeom>
+                  </pic:spPr>
+                </pic:pic>
+              </a:graphicData>
+            </a:graphic>
+          </wp:inline>
+        </w:drawing>
+      </w:r>
+    </w:p>
+    <w:p>
+      <w:r>
+        <w:lastRenderedPageBreak/>
+        <w:t>Then just check we can get into it. Open SSMS, enter the port number specified in docker compose file, and use SQL Server Authentication with the sa username and password specified in docker compose file.</w:t>
+      </w:r>
+    </w:p>
+    <w:p>
+      <w:r>
+        <w:drawing>
+          <wp:inline distT="0" distB="0" distL="0" distR="0" wp14:anchorId="0BD882D2" wp14:editId="2350E9C2">
+            <wp:extent cx="4403360" cy="2984500"/>
+            <wp:effectExtent l="0" t="0" r="0" b="6350"/>
+            <wp:docPr id="8" name="Picture 8" descr="Graphical user interface, application&#10;&#10;Description automatically generated"/>
+            <wp:cNvGraphicFramePr>
+              <a:graphicFrameLocks xmlns:a="http://schemas.openxmlformats.org/drawingml/2006/main" noChangeAspect="1"/>
+            </wp:cNvGraphicFramePr>
+            <a:graphic xmlns:a="http://schemas.openxmlformats.org/drawingml/2006/main">
+              <a:graphicData uri="http://schemas.openxmlformats.org/drawingml/2006/picture">
+                <pic:pic xmlns:pic="http://schemas.openxmlformats.org/drawingml/2006/picture">
+                  <pic:nvPicPr>
+                    <pic:cNvPr id="8" name="Picture 8" descr="Graphical user interface, application&#10;&#10;Description automatically generated"/>
+                    <pic:cNvPicPr/>
+                  </pic:nvPicPr>
+                  <pic:blipFill>
+                    <a:blip r:embed="rId10"/>
+                    <a:stretch>
+                      <a:fillRect/>
+                    </a:stretch>
+                  </pic:blipFill>
+                  <pic:spPr>
+                    <a:xfrm>
+                      <a:off x="0" y="0"/>
+                      <a:ext cx="4406159" cy="2986397"/>
+                    </a:xfrm>
+                    <a:prstGeom prst="rect">
+                      <a:avLst/>
+                    </a:prstGeom>
+                  </pic:spPr>
+                </pic:pic>
+              </a:graphicData>
+            </a:graphic>
+          </wp:inline>
+        </w:drawing>
+      </w:r>
+    </w:p>
+    <w:p>
+      <w:r>
+        <w:t>And then we are connecting to the instance running in the docker container.</w:t>
+      </w:r>
+    </w:p>
+    <w:p>
+      <w:r>
+        <w:drawing>
+          <wp:inline distT="0" distB="0" distL="0" distR="0" wp14:anchorId="09CF6833" wp14:editId="74DD24F2">
+            <wp:extent cx="2600688" cy="1371791"/>
+            <wp:effectExtent l="0" t="0" r="9525" b="0"/>
+            <wp:docPr id="9" name="Picture 9" descr="Text&#10;&#10;Description automatically generated"/>
+            <wp:cNvGraphicFramePr>
+              <a:graphicFrameLocks xmlns:a="http://schemas.openxmlformats.org/drawingml/2006/main" noChangeAspect="1"/>
+            </wp:cNvGraphicFramePr>
+            <a:graphic xmlns:a="http://schemas.openxmlformats.org/drawingml/2006/main">
+              <a:graphicData uri="http://schemas.openxmlformats.org/drawingml/2006/picture">
+                <pic:pic xmlns:pic="http://schemas.openxmlformats.org/drawingml/2006/picture">
+                  <pic:nvPicPr>
+                    <pic:cNvPr id="9" name="Picture 9" descr="Text&#10;&#10;Description automatically generated"/>
+                    <pic:cNvPicPr/>
+                  </pic:nvPicPr>
+                  <pic:blipFill>
+                    <a:blip r:embed="rId11"/>
+                    <a:stretch>
+                      <a:fillRect/>
+                    </a:stretch>
+                  </pic:blipFill>
+                  <pic:spPr>
+                    <a:xfrm>
+                      <a:off x="0" y="0"/>
+                      <a:ext cx="2600688" cy="1371791"/>
+                    </a:xfrm>
+                    <a:prstGeom prst="rect">
+                      <a:avLst/>
+                    </a:prstGeom>
+                  </pic:spPr>
+                </pic:pic>
+              </a:graphicData>
+            </a:graphic>
+          </wp:inline>
+        </w:drawing>
+      </w:r>
+    </w:p>
+    <w:p/>
+    <w:p>
+      <w:pPr>
+        <w:pStyle w:val="Heading1"/>
+      </w:pPr>
+      <w:r>
+        <w:t>3. Coding up GraphQL Api</w:t>
       </w:r>
     </w:p>
     <w:sectPr>

</xml_diff>

<commit_message>
add the query and GQL server
</commit_message>
<xml_diff>
--- a/CommanderGQL/GraphQL Api.docx
+++ b/CommanderGQL/GraphQL Api.docx
@@ -3,8 +3,21 @@
 <w:document xmlns:wpc="http://schemas.microsoft.com/office/word/2010/wordprocessingCanvas" xmlns:cx="http://schemas.microsoft.com/office/drawing/2014/chartex" xmlns:cx1="http://schemas.microsoft.com/office/drawing/2015/9/8/chartex" xmlns:cx2="http://schemas.microsoft.com/office/drawing/2015/10/21/chartex" xmlns:cx3="http://schemas.microsoft.com/office/drawing/2016/5/9/chartex" xmlns:cx4="http://schemas.microsoft.com/office/drawing/2016/5/10/chartex" xmlns:cx5="http://schemas.microsoft.com/office/drawing/2016/5/11/chartex" xmlns:cx6="http://schemas.microsoft.com/office/drawing/2016/5/12/chartex" xmlns:cx7="http://schemas.microsoft.com/office/drawing/2016/5/13/chartex" xmlns:cx8="http://schemas.microsoft.com/office/drawing/2016/5/14/chartex" xmlns:mc="http://schemas.openxmlformats.org/markup-compatibility/2006" xmlns:aink="http://schemas.microsoft.com/office/drawing/2016/ink" xmlns:am3d="http://schemas.microsoft.com/office/drawing/2017/model3d" xmlns:o="urn:schemas-microsoft-com:office:office" xmlns:oel="http://schemas.microsoft.com/office/2019/extlst" xmlns:r="http://schemas.openxmlformats.org/officeDocument/2006/relationships" xmlns:m="http://schemas.openxmlformats.org/officeDocument/2006/math" xmlns:v="urn:schemas-microsoft-com:vml" xmlns:wp14="http://schemas.microsoft.com/office/word/2010/wordprocessingDrawing" xmlns:wp="http://schemas.openxmlformats.org/drawingml/2006/wordprocessingDrawing" xmlns:w10="urn:schemas-microsoft-com:office:word" xmlns:w="http://schemas.openxmlformats.org/wordprocessingml/2006/main" xmlns:w14="http://schemas.microsoft.com/office/word/2010/wordml" xmlns:w15="http://schemas.microsoft.com/office/word/2012/wordml" xmlns:w16cex="http://schemas.microsoft.com/office/word/2018/wordml/cex" xmlns:w16cid="http://schemas.microsoft.com/office/word/2016/wordml/cid" xmlns:w16="http://schemas.microsoft.com/office/word/2018/wordml" xmlns:w16sdtdh="http://schemas.microsoft.com/office/word/2020/wordml/sdtdatahash" xmlns:w16se="http://schemas.microsoft.com/office/word/2015/wordml/symex" xmlns:wpg="http://schemas.microsoft.com/office/word/2010/wordprocessingGroup" xmlns:wpi="http://schemas.microsoft.com/office/word/2010/wordprocessingInk" xmlns:wne="http://schemas.microsoft.com/office/word/2006/wordml" xmlns:wps="http://schemas.microsoft.com/office/word/2010/wordprocessingShape" mc:Ignorable="w14 w15 w16se w16cid w16 w16cex w16sdtdh wp14">
   <w:body>
     <w:p>
-      <w:r>
-        <w:t>GraphQL Api .NET 5 Hot Chocolate</w:t>
+      <w:proofErr w:type="spellStart"/>
+      <w:r>
+        <w:t>GraphQL</w:t>
+      </w:r>
+      <w:proofErr w:type="spellEnd"/>
+      <w:r>
+        <w:t xml:space="preserve"> </w:t>
+      </w:r>
+      <w:proofErr w:type="spellStart"/>
+      <w:r>
+        <w:t>Api</w:t>
+      </w:r>
+      <w:proofErr w:type="spellEnd"/>
+      <w:r>
+        <w:t xml:space="preserve"> .NET 5 Hot Chocolate</w:t>
       </w:r>
     </w:p>
     <w:p>
@@ -93,7 +106,15 @@
       </w:pPr>
       <w:r>
         <w:lastRenderedPageBreak/>
-        <w:t>Creating a project using command line for a different version of DotNet than the latest on machine</w:t>
+        <w:t xml:space="preserve">Creating a project using command line for a different version of </w:t>
+      </w:r>
+      <w:proofErr w:type="spellStart"/>
+      <w:r>
+        <w:t>DotNet</w:t>
+      </w:r>
+      <w:proofErr w:type="spellEnd"/>
+      <w:r>
+        <w:t xml:space="preserve"> than the latest on machine</w:t>
       </w:r>
     </w:p>
     <w:p>
@@ -136,8 +157,13 @@
       </w:r>
     </w:p>
     <w:p>
-      <w:r>
-        <w:t>Firstly I only get .NET 6 installed, which can’t be the case because I have all different types of projects on this machine</w:t>
+      <w:proofErr w:type="gramStart"/>
+      <w:r>
+        <w:t>Firstly</w:t>
+      </w:r>
+      <w:proofErr w:type="gramEnd"/>
+      <w:r>
+        <w:t xml:space="preserve"> I only get .NET 6 installed, which can’t be the case because I have all different types of projects on this machine</w:t>
       </w:r>
       <w:r>
         <w:t>.</w:t>
@@ -145,7 +171,15 @@
     </w:p>
     <w:p>
       <w:r>
-        <w:t>In anycase .NET 5 is not LTS, so try and do it in .NET 6</w:t>
+        <w:t xml:space="preserve">In </w:t>
+      </w:r>
+      <w:proofErr w:type="spellStart"/>
+      <w:r>
+        <w:t>anycase</w:t>
+      </w:r>
+      <w:proofErr w:type="spellEnd"/>
+      <w:r>
+        <w:t xml:space="preserve"> .NET 5 is not LTS, so try and do it in .NET 6</w:t>
       </w:r>
       <w:r>
         <w:t>, although this might make it more difficult down the line.</w:t>
@@ -162,31 +196,67 @@
     </w:p>
     <w:p>
       <w:r>
-        <w:t>dotnet add package HotChocolate.AspNetCore</w:t>
-      </w:r>
-    </w:p>
-    <w:p>
-      <w:r>
-        <w:t>dotnet add package HotChocolate.Data.Entityframework</w:t>
-      </w:r>
-    </w:p>
-    <w:p>
-      <w:r>
-        <w:t>dotnet add package Microsoft.EntityframeworkCore.Design</w:t>
-      </w:r>
-    </w:p>
-    <w:p>
-      <w:r>
-        <w:t>dotnet add package Microsoft.EntityframeworkCore.</w:t>
+        <w:t xml:space="preserve">dotnet add package </w:t>
+      </w:r>
+      <w:proofErr w:type="spellStart"/>
+      <w:r>
+        <w:t>HotChocolate.AspNetCore</w:t>
+      </w:r>
+      <w:proofErr w:type="spellEnd"/>
+    </w:p>
+    <w:p>
+      <w:r>
+        <w:t xml:space="preserve">dotnet add package </w:t>
+      </w:r>
+      <w:proofErr w:type="spellStart"/>
+      <w:proofErr w:type="gramStart"/>
+      <w:r>
+        <w:t>HotChocolate.Data.Entityframework</w:t>
+      </w:r>
+      <w:proofErr w:type="spellEnd"/>
+      <w:proofErr w:type="gramEnd"/>
+    </w:p>
+    <w:p>
+      <w:r>
+        <w:t xml:space="preserve">dotnet add package </w:t>
+      </w:r>
+      <w:proofErr w:type="spellStart"/>
+      <w:proofErr w:type="gramStart"/>
+      <w:r>
+        <w:t>Microsoft.EntityframeworkCore.Design</w:t>
+      </w:r>
+      <w:proofErr w:type="spellEnd"/>
+      <w:proofErr w:type="gramEnd"/>
+    </w:p>
+    <w:p>
+      <w:r>
+        <w:t xml:space="preserve">dotnet add package </w:t>
+      </w:r>
+      <w:proofErr w:type="spellStart"/>
+      <w:proofErr w:type="gramStart"/>
+      <w:r>
+        <w:t>Microsoft.EntityframeworkCore.</w:t>
       </w:r>
       <w:r>
         <w:t>SqlServer</w:t>
       </w:r>
-    </w:p>
-    <w:p>
-      <w:r>
-        <w:t>dotnet add package GraphQL.Server.Ui.Voyager</w:t>
-      </w:r>
+      <w:proofErr w:type="spellEnd"/>
+      <w:proofErr w:type="gramEnd"/>
+    </w:p>
+    <w:p>
+      <w:r>
+        <w:t xml:space="preserve">dotnet add package </w:t>
+      </w:r>
+      <w:proofErr w:type="spellStart"/>
+      <w:r>
+        <w:t>GraphQL.Server.</w:t>
+      </w:r>
+      <w:proofErr w:type="gramStart"/>
+      <w:r>
+        <w:t>Ui.Voyager</w:t>
+      </w:r>
+      <w:proofErr w:type="spellEnd"/>
+      <w:proofErr w:type="gramEnd"/>
     </w:p>
     <w:p>
       <w:r>
@@ -243,7 +313,15 @@
     </w:p>
     <w:p>
       <w:r>
-        <w:t xml:space="preserve">Create a docker-compose.yaml file in the project root folder. This file will tell </w:t>
+        <w:t>Create a docker-</w:t>
+      </w:r>
+      <w:proofErr w:type="spellStart"/>
+      <w:r>
+        <w:t>compose.yaml</w:t>
+      </w:r>
+      <w:proofErr w:type="spellEnd"/>
+      <w:r>
+        <w:t xml:space="preserve"> file in the project root folder. This file will tell </w:t>
       </w:r>
       <w:r>
         <w:t>the machine how many containers to run and what services need to be setup.</w:t>
@@ -350,7 +428,15 @@
     <w:p>
       <w:r>
         <w:lastRenderedPageBreak/>
-        <w:t>Then just check we can get into it. Open SSMS, enter the port number specified in docker compose file, and use SQL Server Authentication with the sa username and password specified in docker compose file.</w:t>
+        <w:t xml:space="preserve">Then just check we can get into it. Open SSMS, enter the port number specified in docker compose file, and use SQL Server Authentication with the </w:t>
+      </w:r>
+      <w:proofErr w:type="spellStart"/>
+      <w:r>
+        <w:t>sa</w:t>
+      </w:r>
+      <w:proofErr w:type="spellEnd"/>
+      <w:r>
+        <w:t xml:space="preserve"> username and password specified in docker compose file.</w:t>
       </w:r>
     </w:p>
     <w:p>
@@ -442,8 +528,21 @@
         <w:pStyle w:val="Heading1"/>
       </w:pPr>
       <w:r>
-        <w:t>3. Coding up GraphQL Api</w:t>
-      </w:r>
+        <w:t xml:space="preserve">3. Coding up </w:t>
+      </w:r>
+      <w:proofErr w:type="spellStart"/>
+      <w:r>
+        <w:t>GraphQL</w:t>
+      </w:r>
+      <w:proofErr w:type="spellEnd"/>
+      <w:r>
+        <w:t xml:space="preserve"> </w:t>
+      </w:r>
+      <w:proofErr w:type="spellStart"/>
+      <w:r>
+        <w:t>Api</w:t>
+      </w:r>
+      <w:proofErr w:type="spellEnd"/>
     </w:p>
     <w:p>
       <w:r>
@@ -452,8 +551,13 @@
     </w:p>
     <w:p>
       <w:r>
-        <w:t>Create the DbContext</w:t>
-      </w:r>
+        <w:t xml:space="preserve">Create the </w:t>
+      </w:r>
+      <w:proofErr w:type="spellStart"/>
+      <w:r>
+        <w:t>DbContext</w:t>
+      </w:r>
+      <w:proofErr w:type="spellEnd"/>
     </w:p>
     <w:p>
       <w:r>
@@ -474,13 +578,26 @@
         <w:t>4. Migrate the Db</w:t>
       </w:r>
       <w:r>
-        <w:t xml:space="preserve"> (these commands work for VSCode but are a bit different for studio)</w:t>
-      </w:r>
-    </w:p>
-    <w:p>
-      <w:r>
-        <w:t>dotnet ef</w:t>
-      </w:r>
+        <w:t xml:space="preserve"> (these commands work for </w:t>
+      </w:r>
+      <w:proofErr w:type="spellStart"/>
+      <w:r>
+        <w:t>VSCode</w:t>
+      </w:r>
+      <w:proofErr w:type="spellEnd"/>
+      <w:r>
+        <w:t xml:space="preserve"> but are a bit different for studio)</w:t>
+      </w:r>
+    </w:p>
+    <w:p>
+      <w:r>
+        <w:t xml:space="preserve">dotnet </w:t>
+      </w:r>
+      <w:proofErr w:type="spellStart"/>
+      <w:r>
+        <w:t>ef</w:t>
+      </w:r>
+      <w:proofErr w:type="spellEnd"/>
     </w:p>
     <w:p>
       <w:r>
@@ -490,8 +607,13 @@
     <w:p>
       <w:r>
         <w:lastRenderedPageBreak/>
-        <w:t>dotnet tool install –global dotnet-ef</w:t>
-      </w:r>
+        <w:t>dotnet tool install –global dotnet-</w:t>
+      </w:r>
+      <w:proofErr w:type="spellStart"/>
+      <w:r>
+        <w:t>ef</w:t>
+      </w:r>
+      <w:proofErr w:type="spellEnd"/>
     </w:p>
     <w:p>
       <w:r>
@@ -535,17 +657,97 @@
     </w:p>
     <w:p>
       <w:r>
-        <w:t>dotnet ef migrations add AddPlatformToDb</w:t>
-      </w:r>
-    </w:p>
-    <w:p>
-      <w:r>
-        <w:t xml:space="preserve">Then to actually insert the db using the </w:t>
-      </w:r>
-    </w:p>
-    <w:p>
-      <w:r>
-        <w:t>dotnet ef database update</w:t>
+        <w:t xml:space="preserve">dotnet </w:t>
+      </w:r>
+      <w:proofErr w:type="spellStart"/>
+      <w:r>
+        <w:t>ef</w:t>
+      </w:r>
+      <w:proofErr w:type="spellEnd"/>
+      <w:r>
+        <w:t xml:space="preserve"> migrations add </w:t>
+      </w:r>
+      <w:proofErr w:type="spellStart"/>
+      <w:r>
+        <w:t>AddPlatformToDb</w:t>
+      </w:r>
+      <w:proofErr w:type="spellEnd"/>
+    </w:p>
+    <w:p>
+      <w:r>
+        <w:t xml:space="preserve">Then to </w:t>
+      </w:r>
+      <w:proofErr w:type="gramStart"/>
+      <w:r>
+        <w:t>actually insert</w:t>
+      </w:r>
+      <w:proofErr w:type="gramEnd"/>
+      <w:r>
+        <w:t xml:space="preserve"> the </w:t>
+      </w:r>
+      <w:proofErr w:type="spellStart"/>
+      <w:r>
+        <w:t>db</w:t>
+      </w:r>
+      <w:proofErr w:type="spellEnd"/>
+      <w:r>
+        <w:t xml:space="preserve"> using the </w:t>
+      </w:r>
+    </w:p>
+    <w:p>
+      <w:r>
+        <w:t xml:space="preserve">dotnet </w:t>
+      </w:r>
+      <w:proofErr w:type="spellStart"/>
+      <w:r>
+        <w:t>ef</w:t>
+      </w:r>
+      <w:proofErr w:type="spellEnd"/>
+      <w:r>
+        <w:t xml:space="preserve"> database update</w:t>
+      </w:r>
+    </w:p>
+    <w:p/>
+    <w:p>
+      <w:pPr>
+        <w:pStyle w:val="Heading1"/>
+      </w:pPr>
+      <w:r>
+        <w:t xml:space="preserve">5. </w:t>
+      </w:r>
+      <w:r>
+        <w:t>Setting up the Query</w:t>
+      </w:r>
+    </w:p>
+    <w:p>
+      <w:r>
+        <w:t xml:space="preserve">Add </w:t>
+      </w:r>
+      <w:proofErr w:type="spellStart"/>
+      <w:r>
+        <w:t>GraphQL</w:t>
+      </w:r>
+      <w:proofErr w:type="spellEnd"/>
+      <w:r>
+        <w:t xml:space="preserve"> to configure services </w:t>
+      </w:r>
+    </w:p>
+    <w:p>
+      <w:r>
+        <w:t>Create the Query itself</w:t>
+      </w:r>
+    </w:p>
+    <w:p>
+      <w:r>
+        <w:t xml:space="preserve">Use </w:t>
+      </w:r>
+      <w:proofErr w:type="spellStart"/>
+      <w:r>
+        <w:t>GraphQL</w:t>
+      </w:r>
+      <w:proofErr w:type="spellEnd"/>
+      <w:r>
+        <w:t xml:space="preserve"> endpoints in Program file</w:t>
       </w:r>
     </w:p>
     <w:sectPr>

</xml_diff>